<commit_message>
Update Mvc $ Sequnce
</commit_message>
<xml_diff>
--- a/MVC & Sequnce diragram of setting Program.docx
+++ b/MVC & Sequnce diragram of setting Program.docx
@@ -240,8 +240,6 @@
           </wp:inline>
         </w:drawing>
       </w:r>
-      <w:bookmarkStart w:id="0" w:name="_GoBack"/>
-      <w:bookmarkEnd w:id="0"/>
       <w:r>
         <w:rPr>
           <w:noProof/>
@@ -808,9 +806,15 @@
         <w:jc w:val="center"/>
       </w:pPr>
     </w:p>
-    <w:p/>
-    <w:p/>
-    <w:p/>
+    <w:p>
+      <w:pPr>
+        <w:jc w:val="center"/>
+      </w:pPr>
+    </w:p>
+    <w:p>
+      <w:bookmarkStart w:id="0" w:name="_GoBack"/>
+      <w:bookmarkEnd w:id="0"/>
+    </w:p>
     <w:sectPr>
       <w:headerReference w:type="default" r:id="rId21"/>
       <w:pgSz w:w="12240" w:h="15840"/>

</xml_diff>

<commit_message>
Update Mvc & sequnce version3
</commit_message>
<xml_diff>
--- a/MVC & Sequnce diragram of setting Program.docx
+++ b/MVC & Sequnce diragram of setting Program.docx
@@ -5,6 +5,10 @@
     <w:p>
       <w:pPr>
         <w:jc w:val="center"/>
+        <w:rPr>
+          <w:rFonts w:hint="cs"/>
+          <w:cs/>
+        </w:rPr>
       </w:pPr>
     </w:p>
     <w:p>
@@ -19,7 +23,7 @@
           <wp:inline distT="0" distB="0" distL="0" distR="0">
             <wp:extent cx="5943600" cy="6819900"/>
             <wp:effectExtent l="0" t="0" r="0" b="0"/>
-            <wp:docPr id="26" name="รูปภาพ 26"/>
+            <wp:docPr id="17" name="รูปภาพ 17"/>
             <wp:cNvGraphicFramePr>
               <a:graphicFrameLocks xmlns:a="http://schemas.openxmlformats.org/drawingml/2006/main" noChangeAspect="1"/>
             </wp:cNvGraphicFramePr>
@@ -27,7 +31,7 @@
               <a:graphicData uri="http://schemas.openxmlformats.org/drawingml/2006/picture">
                 <pic:pic xmlns:pic="http://schemas.openxmlformats.org/drawingml/2006/picture">
                   <pic:nvPicPr>
-                    <pic:cNvPr id="26" name="Use case Diragram(Setting of Program)  (1).png"/>
+                    <pic:cNvPr id="17" name="use case direagram update v.2.png"/>
                     <pic:cNvPicPr/>
                   </pic:nvPicPr>
                   <pic:blipFill>
@@ -57,6 +61,8 @@
           </wp:inline>
         </w:drawing>
       </w:r>
+      <w:bookmarkStart w:id="0" w:name="_GoBack"/>
+      <w:bookmarkEnd w:id="0"/>
     </w:p>
     <w:p>
       <w:pPr>
@@ -138,6 +144,225 @@
       </w:r>
     </w:p>
     <w:p>
+      <w:pPr>
+        <w:jc w:val="center"/>
+        <w:rPr>
+          <w:noProof/>
+        </w:rPr>
+      </w:pPr>
+      <w:r>
+        <w:rPr>
+          <w:noProof/>
+        </w:rPr>
+        <w:drawing>
+          <wp:inline distT="0" distB="0" distL="0" distR="0" wp14:anchorId="04DEFA71" wp14:editId="793A7725">
+            <wp:extent cx="4962525" cy="3838575"/>
+            <wp:effectExtent l="0" t="0" r="9525" b="9525"/>
+            <wp:docPr id="1" name="รูปภาพ 1"/>
+            <wp:cNvGraphicFramePr>
+              <a:graphicFrameLocks xmlns:a="http://schemas.openxmlformats.org/drawingml/2006/main" noChangeAspect="1"/>
+            </wp:cNvGraphicFramePr>
+            <a:graphic xmlns:a="http://schemas.openxmlformats.org/drawingml/2006/main">
+              <a:graphicData uri="http://schemas.openxmlformats.org/drawingml/2006/picture">
+                <pic:pic xmlns:pic="http://schemas.openxmlformats.org/drawingml/2006/picture">
+                  <pic:nvPicPr>
+                    <pic:cNvPr id="11" name="UpdateGoodsUnit MVC.png"/>
+                    <pic:cNvPicPr/>
+                  </pic:nvPicPr>
+                  <pic:blipFill>
+                    <a:blip r:embed="rId8">
+                      <a:extLst>
+                        <a:ext uri="{28A0092B-C50C-407E-A947-70E740481C1C}">
+                          <a14:useLocalDpi xmlns:a14="http://schemas.microsoft.com/office/drawing/2010/main" val="0"/>
+                        </a:ext>
+                      </a:extLst>
+                    </a:blip>
+                    <a:stretch>
+                      <a:fillRect/>
+                    </a:stretch>
+                  </pic:blipFill>
+                  <pic:spPr>
+                    <a:xfrm>
+                      <a:off x="0" y="0"/>
+                      <a:ext cx="4962525" cy="3838575"/>
+                    </a:xfrm>
+                    <a:prstGeom prst="rect">
+                      <a:avLst/>
+                    </a:prstGeom>
+                  </pic:spPr>
+                </pic:pic>
+              </a:graphicData>
+            </a:graphic>
+          </wp:inline>
+        </w:drawing>
+      </w:r>
+    </w:p>
+    <w:p>
+      <w:pPr>
+        <w:jc w:val="center"/>
+        <w:rPr>
+          <w:noProof/>
+        </w:rPr>
+      </w:pPr>
+      <w:r>
+        <w:rPr>
+          <w:noProof/>
+        </w:rPr>
+        <w:lastRenderedPageBreak/>
+        <w:drawing>
+          <wp:inline distT="0" distB="0" distL="0" distR="0" wp14:anchorId="717523A5" wp14:editId="35E55891">
+            <wp:extent cx="5591175" cy="3648075"/>
+            <wp:effectExtent l="0" t="0" r="9525" b="9525"/>
+            <wp:docPr id="2" name="รูปภาพ 2"/>
+            <wp:cNvGraphicFramePr>
+              <a:graphicFrameLocks xmlns:a="http://schemas.openxmlformats.org/drawingml/2006/main" noChangeAspect="1"/>
+            </wp:cNvGraphicFramePr>
+            <a:graphic xmlns:a="http://schemas.openxmlformats.org/drawingml/2006/main">
+              <a:graphicData uri="http://schemas.openxmlformats.org/drawingml/2006/picture">
+                <pic:pic xmlns:pic="http://schemas.openxmlformats.org/drawingml/2006/picture">
+                  <pic:nvPicPr>
+                    <pic:cNvPr id="12" name="Update Product Category MVC.png"/>
+                    <pic:cNvPicPr/>
+                  </pic:nvPicPr>
+                  <pic:blipFill>
+                    <a:blip r:embed="rId9">
+                      <a:extLst>
+                        <a:ext uri="{28A0092B-C50C-407E-A947-70E740481C1C}">
+                          <a14:useLocalDpi xmlns:a14="http://schemas.microsoft.com/office/drawing/2010/main" val="0"/>
+                        </a:ext>
+                      </a:extLst>
+                    </a:blip>
+                    <a:stretch>
+                      <a:fillRect/>
+                    </a:stretch>
+                  </pic:blipFill>
+                  <pic:spPr>
+                    <a:xfrm>
+                      <a:off x="0" y="0"/>
+                      <a:ext cx="5591175" cy="3648075"/>
+                    </a:xfrm>
+                    <a:prstGeom prst="rect">
+                      <a:avLst/>
+                    </a:prstGeom>
+                  </pic:spPr>
+                </pic:pic>
+              </a:graphicData>
+            </a:graphic>
+          </wp:inline>
+        </w:drawing>
+      </w:r>
+    </w:p>
+    <w:p>
+      <w:pPr>
+        <w:jc w:val="center"/>
+        <w:rPr>
+          <w:noProof/>
+        </w:rPr>
+      </w:pPr>
+      <w:r>
+        <w:rPr>
+          <w:noProof/>
+        </w:rPr>
+        <w:drawing>
+          <wp:inline distT="0" distB="0" distL="0" distR="0" wp14:anchorId="566A759B" wp14:editId="4D2E9479">
+            <wp:extent cx="5943600" cy="3336925"/>
+            <wp:effectExtent l="0" t="0" r="0" b="0"/>
+            <wp:docPr id="6" name="รูปภาพ 6"/>
+            <wp:cNvGraphicFramePr>
+              <a:graphicFrameLocks xmlns:a="http://schemas.openxmlformats.org/drawingml/2006/main" noChangeAspect="1"/>
+            </wp:cNvGraphicFramePr>
+            <a:graphic xmlns:a="http://schemas.openxmlformats.org/drawingml/2006/main">
+              <a:graphicData uri="http://schemas.openxmlformats.org/drawingml/2006/picture">
+                <pic:pic xmlns:pic="http://schemas.openxmlformats.org/drawingml/2006/picture">
+                  <pic:nvPicPr>
+                    <pic:cNvPr id="13" name="UpdateLocationOfProduct.png"/>
+                    <pic:cNvPicPr/>
+                  </pic:nvPicPr>
+                  <pic:blipFill>
+                    <a:blip r:embed="rId10">
+                      <a:extLst>
+                        <a:ext uri="{28A0092B-C50C-407E-A947-70E740481C1C}">
+                          <a14:useLocalDpi xmlns:a14="http://schemas.microsoft.com/office/drawing/2010/main" val="0"/>
+                        </a:ext>
+                      </a:extLst>
+                    </a:blip>
+                    <a:stretch>
+                      <a:fillRect/>
+                    </a:stretch>
+                  </pic:blipFill>
+                  <pic:spPr>
+                    <a:xfrm>
+                      <a:off x="0" y="0"/>
+                      <a:ext cx="5943600" cy="3336925"/>
+                    </a:xfrm>
+                    <a:prstGeom prst="rect">
+                      <a:avLst/>
+                    </a:prstGeom>
+                  </pic:spPr>
+                </pic:pic>
+              </a:graphicData>
+            </a:graphic>
+          </wp:inline>
+        </w:drawing>
+      </w:r>
+    </w:p>
+    <w:p>
+      <w:pPr>
+        <w:jc w:val="center"/>
+        <w:rPr>
+          <w:rFonts w:hint="cs"/>
+          <w:noProof/>
+        </w:rPr>
+      </w:pPr>
+      <w:r>
+        <w:rPr>
+          <w:noProof/>
+        </w:rPr>
+        <w:lastRenderedPageBreak/>
+        <w:drawing>
+          <wp:inline distT="0" distB="0" distL="0" distR="0" wp14:anchorId="014276E7" wp14:editId="6DD8219B">
+            <wp:extent cx="5629275" cy="3743325"/>
+            <wp:effectExtent l="0" t="0" r="9525" b="9525"/>
+            <wp:docPr id="8" name="รูปภาพ 8"/>
+            <wp:cNvGraphicFramePr>
+              <a:graphicFrameLocks xmlns:a="http://schemas.openxmlformats.org/drawingml/2006/main" noChangeAspect="1"/>
+            </wp:cNvGraphicFramePr>
+            <a:graphic xmlns:a="http://schemas.openxmlformats.org/drawingml/2006/main">
+              <a:graphicData uri="http://schemas.openxmlformats.org/drawingml/2006/picture">
+                <pic:pic xmlns:pic="http://schemas.openxmlformats.org/drawingml/2006/picture">
+                  <pic:nvPicPr>
+                    <pic:cNvPr id="5" name="Format Summary of Sale MVC.png"/>
+                    <pic:cNvPicPr/>
+                  </pic:nvPicPr>
+                  <pic:blipFill>
+                    <a:blip r:embed="rId11">
+                      <a:extLst>
+                        <a:ext uri="{28A0092B-C50C-407E-A947-70E740481C1C}">
+                          <a14:useLocalDpi xmlns:a14="http://schemas.microsoft.com/office/drawing/2010/main" val="0"/>
+                        </a:ext>
+                      </a:extLst>
+                    </a:blip>
+                    <a:stretch>
+                      <a:fillRect/>
+                    </a:stretch>
+                  </pic:blipFill>
+                  <pic:spPr>
+                    <a:xfrm>
+                      <a:off x="0" y="0"/>
+                      <a:ext cx="5629275" cy="3743325"/>
+                    </a:xfrm>
+                    <a:prstGeom prst="rect">
+                      <a:avLst/>
+                    </a:prstGeom>
+                  </pic:spPr>
+                </pic:pic>
+              </a:graphicData>
+            </a:graphic>
+          </wp:inline>
+        </w:drawing>
+      </w:r>
+    </w:p>
+    <w:p>
       <w:r>
         <w:rPr>
           <w:noProof/>
@@ -158,7 +383,7 @@
                     <pic:cNvPicPr/>
                   </pic:nvPicPr>
                   <pic:blipFill>
-                    <a:blip r:embed="rId8">
+                    <a:blip r:embed="rId12">
                       <a:extLst>
                         <a:ext uri="{28A0092B-C50C-407E-A947-70E740481C1C}">
                           <a14:useLocalDpi xmlns:a14="http://schemas.microsoft.com/office/drawing/2010/main" val="0"/>
@@ -194,16 +419,21 @@
       <w:pPr>
         <w:jc w:val="center"/>
       </w:pPr>
+    </w:p>
+    <w:p>
+      <w:pPr>
+        <w:jc w:val="center"/>
+      </w:pPr>
       <w:r>
         <w:rPr>
           <w:noProof/>
         </w:rPr>
         <w:lastRenderedPageBreak/>
         <w:drawing>
-          <wp:inline distT="0" distB="0" distL="0" distR="0">
-            <wp:extent cx="5267325" cy="3648075"/>
-            <wp:effectExtent l="0" t="0" r="9525" b="9525"/>
-            <wp:docPr id="4" name="รูปภาพ 4"/>
+          <wp:inline distT="0" distB="0" distL="0" distR="0" wp14:anchorId="0D0C316F" wp14:editId="27D137EE">
+            <wp:extent cx="5867400" cy="4572000"/>
+            <wp:effectExtent l="0" t="0" r="0" b="0"/>
+            <wp:docPr id="9" name="รูปภาพ 9"/>
             <wp:cNvGraphicFramePr>
               <a:graphicFrameLocks xmlns:a="http://schemas.openxmlformats.org/drawingml/2006/main" noChangeAspect="1"/>
             </wp:cNvGraphicFramePr>
@@ -211,218 +441,7 @@
               <a:graphicData uri="http://schemas.openxmlformats.org/drawingml/2006/picture">
                 <pic:pic xmlns:pic="http://schemas.openxmlformats.org/drawingml/2006/picture">
                   <pic:nvPicPr>
-                    <pic:cNvPr id="4" name="Inventory Controller MVC(1).png"/>
-                    <pic:cNvPicPr/>
-                  </pic:nvPicPr>
-                  <pic:blipFill>
-                    <a:blip r:embed="rId9">
-                      <a:extLst>
-                        <a:ext uri="{28A0092B-C50C-407E-A947-70E740481C1C}">
-                          <a14:useLocalDpi xmlns:a14="http://schemas.microsoft.com/office/drawing/2010/main" val="0"/>
-                        </a:ext>
-                      </a:extLst>
-                    </a:blip>
-                    <a:stretch>
-                      <a:fillRect/>
-                    </a:stretch>
-                  </pic:blipFill>
-                  <pic:spPr>
-                    <a:xfrm>
-                      <a:off x="0" y="0"/>
-                      <a:ext cx="5267325" cy="3648075"/>
-                    </a:xfrm>
-                    <a:prstGeom prst="rect">
-                      <a:avLst/>
-                    </a:prstGeom>
-                  </pic:spPr>
-                </pic:pic>
-              </a:graphicData>
-            </a:graphic>
-          </wp:inline>
-        </w:drawing>
-      </w:r>
-    </w:p>
-    <w:p>
-      <w:pPr>
-        <w:jc w:val="center"/>
-      </w:pPr>
-      <w:r>
-        <w:rPr>
-          <w:noProof/>
-        </w:rPr>
-        <w:drawing>
-          <wp:inline distT="0" distB="0" distL="0" distR="0">
-            <wp:extent cx="5629275" cy="3743325"/>
-            <wp:effectExtent l="0" t="0" r="9525" b="9525"/>
-            <wp:docPr id="5" name="รูปภาพ 5"/>
-            <wp:cNvGraphicFramePr>
-              <a:graphicFrameLocks xmlns:a="http://schemas.openxmlformats.org/drawingml/2006/main" noChangeAspect="1"/>
-            </wp:cNvGraphicFramePr>
-            <a:graphic xmlns:a="http://schemas.openxmlformats.org/drawingml/2006/main">
-              <a:graphicData uri="http://schemas.openxmlformats.org/drawingml/2006/picture">
-                <pic:pic xmlns:pic="http://schemas.openxmlformats.org/drawingml/2006/picture">
-                  <pic:nvPicPr>
-                    <pic:cNvPr id="5" name="Format Summary of Sale MVC.png"/>
-                    <pic:cNvPicPr/>
-                  </pic:nvPicPr>
-                  <pic:blipFill>
-                    <a:blip r:embed="rId10">
-                      <a:extLst>
-                        <a:ext uri="{28A0092B-C50C-407E-A947-70E740481C1C}">
-                          <a14:useLocalDpi xmlns:a14="http://schemas.microsoft.com/office/drawing/2010/main" val="0"/>
-                        </a:ext>
-                      </a:extLst>
-                    </a:blip>
-                    <a:stretch>
-                      <a:fillRect/>
-                    </a:stretch>
-                  </pic:blipFill>
-                  <pic:spPr>
-                    <a:xfrm>
-                      <a:off x="0" y="0"/>
-                      <a:ext cx="5629275" cy="3743325"/>
-                    </a:xfrm>
-                    <a:prstGeom prst="rect">
-                      <a:avLst/>
-                    </a:prstGeom>
-                  </pic:spPr>
-                </pic:pic>
-              </a:graphicData>
-            </a:graphic>
-          </wp:inline>
-        </w:drawing>
-      </w:r>
-    </w:p>
-    <w:p>
-      <w:pPr>
-        <w:jc w:val="center"/>
-      </w:pPr>
-      <w:r>
-        <w:rPr>
-          <w:noProof/>
-        </w:rPr>
-        <w:lastRenderedPageBreak/>
-        <w:drawing>
-          <wp:inline distT="0" distB="0" distL="0" distR="0">
-            <wp:extent cx="5591175" cy="3648075"/>
-            <wp:effectExtent l="0" t="0" r="9525" b="9525"/>
-            <wp:docPr id="12" name="รูปภาพ 12"/>
-            <wp:cNvGraphicFramePr>
-              <a:graphicFrameLocks xmlns:a="http://schemas.openxmlformats.org/drawingml/2006/main" noChangeAspect="1"/>
-            </wp:cNvGraphicFramePr>
-            <a:graphic xmlns:a="http://schemas.openxmlformats.org/drawingml/2006/main">
-              <a:graphicData uri="http://schemas.openxmlformats.org/drawingml/2006/picture">
-                <pic:pic xmlns:pic="http://schemas.openxmlformats.org/drawingml/2006/picture">
-                  <pic:nvPicPr>
-                    <pic:cNvPr id="12" name="Update Product Category MVC.png"/>
-                    <pic:cNvPicPr/>
-                  </pic:nvPicPr>
-                  <pic:blipFill>
-                    <a:blip r:embed="rId11">
-                      <a:extLst>
-                        <a:ext uri="{28A0092B-C50C-407E-A947-70E740481C1C}">
-                          <a14:useLocalDpi xmlns:a14="http://schemas.microsoft.com/office/drawing/2010/main" val="0"/>
-                        </a:ext>
-                      </a:extLst>
-                    </a:blip>
-                    <a:stretch>
-                      <a:fillRect/>
-                    </a:stretch>
-                  </pic:blipFill>
-                  <pic:spPr>
-                    <a:xfrm>
-                      <a:off x="0" y="0"/>
-                      <a:ext cx="5591175" cy="3648075"/>
-                    </a:xfrm>
-                    <a:prstGeom prst="rect">
-                      <a:avLst/>
-                    </a:prstGeom>
-                  </pic:spPr>
-                </pic:pic>
-              </a:graphicData>
-            </a:graphic>
-          </wp:inline>
-        </w:drawing>
-      </w:r>
-    </w:p>
-    <w:p>
-      <w:pPr>
-        <w:jc w:val="center"/>
-      </w:pPr>
-    </w:p>
-    <w:p>
-      <w:pPr>
-        <w:jc w:val="center"/>
-      </w:pPr>
-      <w:r>
-        <w:rPr>
-          <w:noProof/>
-        </w:rPr>
-        <w:drawing>
-          <wp:inline distT="0" distB="0" distL="0" distR="0">
-            <wp:extent cx="5943600" cy="3336925"/>
-            <wp:effectExtent l="0" t="0" r="0" b="0"/>
-            <wp:docPr id="13" name="รูปภาพ 13"/>
-            <wp:cNvGraphicFramePr>
-              <a:graphicFrameLocks xmlns:a="http://schemas.openxmlformats.org/drawingml/2006/main" noChangeAspect="1"/>
-            </wp:cNvGraphicFramePr>
-            <a:graphic xmlns:a="http://schemas.openxmlformats.org/drawingml/2006/main">
-              <a:graphicData uri="http://schemas.openxmlformats.org/drawingml/2006/picture">
-                <pic:pic xmlns:pic="http://schemas.openxmlformats.org/drawingml/2006/picture">
-                  <pic:nvPicPr>
-                    <pic:cNvPr id="13" name="UpdateLocationOfProduct.png"/>
-                    <pic:cNvPicPr/>
-                  </pic:nvPicPr>
-                  <pic:blipFill>
-                    <a:blip r:embed="rId12">
-                      <a:extLst>
-                        <a:ext uri="{28A0092B-C50C-407E-A947-70E740481C1C}">
-                          <a14:useLocalDpi xmlns:a14="http://schemas.microsoft.com/office/drawing/2010/main" val="0"/>
-                        </a:ext>
-                      </a:extLst>
-                    </a:blip>
-                    <a:stretch>
-                      <a:fillRect/>
-                    </a:stretch>
-                  </pic:blipFill>
-                  <pic:spPr>
-                    <a:xfrm>
-                      <a:off x="0" y="0"/>
-                      <a:ext cx="5943600" cy="3336925"/>
-                    </a:xfrm>
-                    <a:prstGeom prst="rect">
-                      <a:avLst/>
-                    </a:prstGeom>
-                  </pic:spPr>
-                </pic:pic>
-              </a:graphicData>
-            </a:graphic>
-          </wp:inline>
-        </w:drawing>
-      </w:r>
-    </w:p>
-    <w:p>
-      <w:pPr>
-        <w:jc w:val="center"/>
-      </w:pPr>
-      <w:r>
-        <w:rPr>
-          <w:noProof/>
-        </w:rPr>
-        <w:lastRenderedPageBreak/>
-        <w:drawing>
-          <wp:inline distT="0" distB="0" distL="0" distR="0">
-            <wp:extent cx="4962525" cy="3838575"/>
-            <wp:effectExtent l="0" t="0" r="9525" b="9525"/>
-            <wp:docPr id="11" name="รูปภาพ 11"/>
-            <wp:cNvGraphicFramePr>
-              <a:graphicFrameLocks xmlns:a="http://schemas.openxmlformats.org/drawingml/2006/main" noChangeAspect="1"/>
-            </wp:cNvGraphicFramePr>
-            <a:graphic xmlns:a="http://schemas.openxmlformats.org/drawingml/2006/main">
-              <a:graphicData uri="http://schemas.openxmlformats.org/drawingml/2006/picture">
-                <pic:pic xmlns:pic="http://schemas.openxmlformats.org/drawingml/2006/picture">
-                  <pic:nvPicPr>
-                    <pic:cNvPr id="11" name="UpdateGoodsUnit MVC.png"/>
+                    <pic:cNvPr id="21" name="Sequence Diagram1 Backup Data.png"/>
                     <pic:cNvPicPr/>
                   </pic:nvPicPr>
                   <pic:blipFill>
@@ -440,7 +459,7 @@
                   <pic:spPr>
                     <a:xfrm>
                       <a:off x="0" y="0"/>
-                      <a:ext cx="4962525" cy="3838575"/>
+                      <a:ext cx="5867400" cy="4572000"/>
                     </a:xfrm>
                     <a:prstGeom prst="rect">
                       <a:avLst/>
@@ -452,13 +471,6 @@
           </wp:inline>
         </w:drawing>
       </w:r>
-      <w:bookmarkStart w:id="0" w:name="_GoBack"/>
-      <w:bookmarkEnd w:id="0"/>
-    </w:p>
-    <w:p>
-      <w:pPr>
-        <w:jc w:val="center"/>
-      </w:pPr>
     </w:p>
     <w:p>
       <w:pPr>
@@ -470,10 +482,10 @@
         </w:rPr>
         <w:lastRenderedPageBreak/>
         <w:drawing>
-          <wp:inline distT="0" distB="0" distL="0" distR="0">
-            <wp:extent cx="5943600" cy="4552950"/>
-            <wp:effectExtent l="0" t="0" r="0" b="0"/>
-            <wp:docPr id="19" name="รูปภาพ 19"/>
+          <wp:inline distT="0" distB="0" distL="0" distR="0" wp14:anchorId="2101A606" wp14:editId="574AF6DD">
+            <wp:extent cx="5943600" cy="4562475"/>
+            <wp:effectExtent l="0" t="0" r="0" b="9525"/>
+            <wp:docPr id="10" name="รูปภาพ 10"/>
             <wp:cNvGraphicFramePr>
               <a:graphicFrameLocks xmlns:a="http://schemas.openxmlformats.org/drawingml/2006/main" noChangeAspect="1"/>
             </wp:cNvGraphicFramePr>
@@ -481,7 +493,7 @@
               <a:graphicData uri="http://schemas.openxmlformats.org/drawingml/2006/picture">
                 <pic:pic xmlns:pic="http://schemas.openxmlformats.org/drawingml/2006/picture">
                   <pic:nvPicPr>
-                    <pic:cNvPr id="19" name="Sequence Diagram Format all data.png"/>
+                    <pic:cNvPr id="22" name="Sequence Diragram 2.Update Unit of Product.png"/>
                     <pic:cNvPicPr/>
                   </pic:nvPicPr>
                   <pic:blipFill>
@@ -499,7 +511,7 @@
                   <pic:spPr>
                     <a:xfrm>
                       <a:off x="0" y="0"/>
-                      <a:ext cx="5943600" cy="4552950"/>
+                      <a:ext cx="5943600" cy="4562475"/>
                     </a:xfrm>
                     <a:prstGeom prst="rect">
                       <a:avLst/>
@@ -511,16 +523,21 @@
           </wp:inline>
         </w:drawing>
       </w:r>
+    </w:p>
+    <w:p>
+      <w:pPr>
+        <w:jc w:val="center"/>
+      </w:pPr>
       <w:r>
         <w:rPr>
           <w:noProof/>
         </w:rPr>
         <w:lastRenderedPageBreak/>
         <w:drawing>
-          <wp:inline distT="0" distB="0" distL="0" distR="0">
+          <wp:inline distT="0" distB="0" distL="0" distR="0" wp14:anchorId="351AD9B2" wp14:editId="621E46BF">
             <wp:extent cx="5943600" cy="4552950"/>
             <wp:effectExtent l="0" t="0" r="0" b="0"/>
-            <wp:docPr id="20" name="รูปภาพ 20"/>
+            <wp:docPr id="14" name="รูปภาพ 14"/>
             <wp:cNvGraphicFramePr>
               <a:graphicFrameLocks xmlns:a="http://schemas.openxmlformats.org/drawingml/2006/main" noChangeAspect="1"/>
             </wp:cNvGraphicFramePr>
@@ -528,7 +545,7 @@
               <a:graphicData uri="http://schemas.openxmlformats.org/drawingml/2006/picture">
                 <pic:pic xmlns:pic="http://schemas.openxmlformats.org/drawingml/2006/picture">
                   <pic:nvPicPr>
-                    <pic:cNvPr id="20" name="sequence Diagram Format Summary of Sale.png"/>
+                    <pic:cNvPr id="23" name="Sequence Diragram 3.Update Category.png"/>
                     <pic:cNvPicPr/>
                   </pic:nvPicPr>
                   <pic:blipFill>
@@ -558,16 +575,21 @@
           </wp:inline>
         </w:drawing>
       </w:r>
+    </w:p>
+    <w:p>
+      <w:pPr>
+        <w:jc w:val="center"/>
+      </w:pPr>
       <w:r>
         <w:rPr>
           <w:noProof/>
         </w:rPr>
         <w:lastRenderedPageBreak/>
         <w:drawing>
-          <wp:inline distT="0" distB="0" distL="0" distR="0">
-            <wp:extent cx="5867400" cy="4572000"/>
-            <wp:effectExtent l="0" t="0" r="0" b="0"/>
-            <wp:docPr id="21" name="รูปภาพ 21"/>
+          <wp:inline distT="0" distB="0" distL="0" distR="0" wp14:anchorId="1E99E3F2" wp14:editId="10CA8240">
+            <wp:extent cx="5943600" cy="5076825"/>
+            <wp:effectExtent l="0" t="0" r="0" b="9525"/>
+            <wp:docPr id="15" name="รูปภาพ 15"/>
             <wp:cNvGraphicFramePr>
               <a:graphicFrameLocks xmlns:a="http://schemas.openxmlformats.org/drawingml/2006/main" noChangeAspect="1"/>
             </wp:cNvGraphicFramePr>
@@ -575,7 +597,7 @@
               <a:graphicData uri="http://schemas.openxmlformats.org/drawingml/2006/picture">
                 <pic:pic xmlns:pic="http://schemas.openxmlformats.org/drawingml/2006/picture">
                   <pic:nvPicPr>
-                    <pic:cNvPr id="21" name="Sequence Diagram1 Backup Data.png"/>
+                    <pic:cNvPr id="25" name="Sequence Diragram4.Update Location.png"/>
                     <pic:cNvPicPr/>
                   </pic:nvPicPr>
                   <pic:blipFill>
@@ -593,7 +615,7 @@
                   <pic:spPr>
                     <a:xfrm>
                       <a:off x="0" y="0"/>
-                      <a:ext cx="5867400" cy="4572000"/>
+                      <a:ext cx="5943600" cy="5076825"/>
                     </a:xfrm>
                     <a:prstGeom prst="rect">
                       <a:avLst/>
@@ -605,16 +627,25 @@
           </wp:inline>
         </w:drawing>
       </w:r>
+    </w:p>
+    <w:p>
+      <w:pPr>
+        <w:jc w:val="center"/>
+        <w:rPr>
+          <w:rFonts w:hint="cs"/>
+          <w:cs/>
+        </w:rPr>
+      </w:pPr>
       <w:r>
         <w:rPr>
           <w:noProof/>
         </w:rPr>
         <w:lastRenderedPageBreak/>
         <w:drawing>
-          <wp:inline distT="0" distB="0" distL="0" distR="0">
-            <wp:extent cx="5943600" cy="4562475"/>
-            <wp:effectExtent l="0" t="0" r="0" b="9525"/>
-            <wp:docPr id="22" name="รูปภาพ 22"/>
+          <wp:inline distT="0" distB="0" distL="0" distR="0" wp14:anchorId="6FABB9A8" wp14:editId="29FE62D6">
+            <wp:extent cx="5943600" cy="4552950"/>
+            <wp:effectExtent l="0" t="0" r="0" b="0"/>
+            <wp:docPr id="16" name="รูปภาพ 16"/>
             <wp:cNvGraphicFramePr>
               <a:graphicFrameLocks xmlns:a="http://schemas.openxmlformats.org/drawingml/2006/main" noChangeAspect="1"/>
             </wp:cNvGraphicFramePr>
@@ -622,7 +653,7 @@
               <a:graphicData uri="http://schemas.openxmlformats.org/drawingml/2006/picture">
                 <pic:pic xmlns:pic="http://schemas.openxmlformats.org/drawingml/2006/picture">
                   <pic:nvPicPr>
-                    <pic:cNvPr id="22" name="Sequence Diragram 2.Update Unit of Product.png"/>
+                    <pic:cNvPr id="20" name="sequence Diagram Format Summary of Sale.png"/>
                     <pic:cNvPicPr/>
                   </pic:nvPicPr>
                   <pic:blipFill>
@@ -640,7 +671,7 @@
                   <pic:spPr>
                     <a:xfrm>
                       <a:off x="0" y="0"/>
-                      <a:ext cx="5943600" cy="4562475"/>
+                      <a:ext cx="5943600" cy="4552950"/>
                     </a:xfrm>
                     <a:prstGeom prst="rect">
                       <a:avLst/>
@@ -652,6 +683,41 @@
           </wp:inline>
         </w:drawing>
       </w:r>
+    </w:p>
+    <w:p>
+      <w:pPr>
+        <w:jc w:val="center"/>
+      </w:pPr>
+    </w:p>
+    <w:p>
+      <w:pPr>
+        <w:jc w:val="center"/>
+      </w:pPr>
+    </w:p>
+    <w:p>
+      <w:pPr>
+        <w:jc w:val="center"/>
+      </w:pPr>
+    </w:p>
+    <w:p>
+      <w:pPr>
+        <w:jc w:val="center"/>
+      </w:pPr>
+    </w:p>
+    <w:p>
+      <w:pPr>
+        <w:jc w:val="center"/>
+      </w:pPr>
+    </w:p>
+    <w:p>
+      <w:pPr>
+        <w:jc w:val="center"/>
+      </w:pPr>
+    </w:p>
+    <w:p>
+      <w:pPr>
+        <w:jc w:val="center"/>
+      </w:pPr>
       <w:r>
         <w:rPr>
           <w:noProof/>
@@ -661,7 +727,7 @@
           <wp:inline distT="0" distB="0" distL="0" distR="0">
             <wp:extent cx="5943600" cy="4552950"/>
             <wp:effectExtent l="0" t="0" r="0" b="0"/>
-            <wp:docPr id="23" name="รูปภาพ 23"/>
+            <wp:docPr id="19" name="รูปภาพ 19"/>
             <wp:cNvGraphicFramePr>
               <a:graphicFrameLocks xmlns:a="http://schemas.openxmlformats.org/drawingml/2006/main" noChangeAspect="1"/>
             </wp:cNvGraphicFramePr>
@@ -669,7 +735,7 @@
               <a:graphicData uri="http://schemas.openxmlformats.org/drawingml/2006/picture">
                 <pic:pic xmlns:pic="http://schemas.openxmlformats.org/drawingml/2006/picture">
                   <pic:nvPicPr>
-                    <pic:cNvPr id="23" name="Sequence Diragram 3.Update Category.png"/>
+                    <pic:cNvPr id="19" name="Sequence Diagram Format all data.png"/>
                     <pic:cNvPicPr/>
                   </pic:nvPicPr>
                   <pic:blipFill>
@@ -699,100 +765,6 @@
           </wp:inline>
         </w:drawing>
       </w:r>
-      <w:r>
-        <w:rPr>
-          <w:noProof/>
-        </w:rPr>
-        <w:lastRenderedPageBreak/>
-        <w:drawing>
-          <wp:inline distT="0" distB="0" distL="0" distR="0">
-            <wp:extent cx="5943600" cy="4509770"/>
-            <wp:effectExtent l="0" t="0" r="0" b="5080"/>
-            <wp:docPr id="24" name="รูปภาพ 24"/>
-            <wp:cNvGraphicFramePr>
-              <a:graphicFrameLocks xmlns:a="http://schemas.openxmlformats.org/drawingml/2006/main" noChangeAspect="1"/>
-            </wp:cNvGraphicFramePr>
-            <a:graphic xmlns:a="http://schemas.openxmlformats.org/drawingml/2006/main">
-              <a:graphicData uri="http://schemas.openxmlformats.org/drawingml/2006/picture">
-                <pic:pic xmlns:pic="http://schemas.openxmlformats.org/drawingml/2006/picture">
-                  <pic:nvPicPr>
-                    <pic:cNvPr id="24" name="Sequence Diragram Inventory Controller .png"/>
-                    <pic:cNvPicPr/>
-                  </pic:nvPicPr>
-                  <pic:blipFill>
-                    <a:blip r:embed="rId19">
-                      <a:extLst>
-                        <a:ext uri="{28A0092B-C50C-407E-A947-70E740481C1C}">
-                          <a14:useLocalDpi xmlns:a14="http://schemas.microsoft.com/office/drawing/2010/main" val="0"/>
-                        </a:ext>
-                      </a:extLst>
-                    </a:blip>
-                    <a:stretch>
-                      <a:fillRect/>
-                    </a:stretch>
-                  </pic:blipFill>
-                  <pic:spPr>
-                    <a:xfrm>
-                      <a:off x="0" y="0"/>
-                      <a:ext cx="5943600" cy="4509770"/>
-                    </a:xfrm>
-                    <a:prstGeom prst="rect">
-                      <a:avLst/>
-                    </a:prstGeom>
-                  </pic:spPr>
-                </pic:pic>
-              </a:graphicData>
-            </a:graphic>
-          </wp:inline>
-        </w:drawing>
-      </w:r>
-      <w:r>
-        <w:rPr>
-          <w:noProof/>
-        </w:rPr>
-        <w:lastRenderedPageBreak/>
-        <w:drawing>
-          <wp:inline distT="0" distB="0" distL="0" distR="0">
-            <wp:extent cx="5943600" cy="5076825"/>
-            <wp:effectExtent l="0" t="0" r="0" b="9525"/>
-            <wp:docPr id="25" name="รูปภาพ 25"/>
-            <wp:cNvGraphicFramePr>
-              <a:graphicFrameLocks xmlns:a="http://schemas.openxmlformats.org/drawingml/2006/main" noChangeAspect="1"/>
-            </wp:cNvGraphicFramePr>
-            <a:graphic xmlns:a="http://schemas.openxmlformats.org/drawingml/2006/main">
-              <a:graphicData uri="http://schemas.openxmlformats.org/drawingml/2006/picture">
-                <pic:pic xmlns:pic="http://schemas.openxmlformats.org/drawingml/2006/picture">
-                  <pic:nvPicPr>
-                    <pic:cNvPr id="25" name="Sequence Diragram4.Update Location.png"/>
-                    <pic:cNvPicPr/>
-                  </pic:nvPicPr>
-                  <pic:blipFill>
-                    <a:blip r:embed="rId20">
-                      <a:extLst>
-                        <a:ext uri="{28A0092B-C50C-407E-A947-70E740481C1C}">
-                          <a14:useLocalDpi xmlns:a14="http://schemas.microsoft.com/office/drawing/2010/main" val="0"/>
-                        </a:ext>
-                      </a:extLst>
-                    </a:blip>
-                    <a:stretch>
-                      <a:fillRect/>
-                    </a:stretch>
-                  </pic:blipFill>
-                  <pic:spPr>
-                    <a:xfrm>
-                      <a:off x="0" y="0"/>
-                      <a:ext cx="5943600" cy="5076825"/>
-                    </a:xfrm>
-                    <a:prstGeom prst="rect">
-                      <a:avLst/>
-                    </a:prstGeom>
-                  </pic:spPr>
-                </pic:pic>
-              </a:graphicData>
-            </a:graphic>
-          </wp:inline>
-        </w:drawing>
-      </w:r>
     </w:p>
     <w:p>
       <w:pPr>
@@ -841,7 +813,7 @@
     </w:p>
     <w:p/>
     <w:sectPr>
-      <w:headerReference w:type="default" r:id="rId21"/>
+      <w:headerReference w:type="default" r:id="rId19"/>
       <w:pgSz w:w="12240" w:h="15840"/>
       <w:pgMar w:top="1440" w:right="1440" w:bottom="1440" w:left="1440" w:header="720" w:footer="720" w:gutter="0"/>
       <w:cols w:space="720"/>

</xml_diff>